<commit_message>
resultados atualizados novos dados
</commit_message>
<xml_diff>
--- a/resultados/centros.docx
+++ b/resultados/centros.docx
@@ -43,23 +43,6 @@
               <w:jc w:val="center"/>
             </w:pPr>
             <w:r>
-              <w:t xml:space="preserve">Categoria</w:t>
-            </w:r>
-          </w:p>
-        </w:tc>
-        <w:tc>
-          <w:tcPr>
-            <w:tcBorders>
-              <w:bottom w:val="single"/>
-            </w:tcBorders>
-            <w:vAlign w:val="bottom"/>
-          </w:tcPr>
-          <w:p>
-            <w:pPr>
-              <w:pStyle w:val="Compact"/>
-              <w:jc w:val="center"/>
-            </w:pPr>
-            <w:r>
               <w:t xml:space="preserve">Quantidade</w:t>
             </w:r>
           </w:p>
@@ -82,17 +65,12 @@
         </w:tc>
         <w:tc>
           <w:p>
-            <w:pStyle w:val="Compact"/>
-          </w:p>
-        </w:tc>
-        <w:tc>
-          <w:p>
-            <w:pPr>
-              <w:pStyle w:val="Compact"/>
-              <w:jc w:val="center"/>
-            </w:pPr>
-            <w:r>
-              <w:t xml:space="preserve">365</w:t>
+            <w:pPr>
+              <w:pStyle w:val="Compact"/>
+              <w:jc w:val="center"/>
+            </w:pPr>
+            <w:r>
+              <w:t xml:space="preserve">426</w:t>
             </w:r>
           </w:p>
         </w:tc>
@@ -114,52 +92,33 @@
         </w:tc>
         <w:tc>
           <w:p>
-            <w:pPr>
-              <w:pStyle w:val="Compact"/>
-              <w:jc w:val="center"/>
-            </w:pPr>
-            <w:r>
-              <w:t xml:space="preserve">CIRURGIA VASCULAR</w:t>
-            </w:r>
-          </w:p>
-        </w:tc>
-        <w:tc>
-          <w:p>
-            <w:pPr>
-              <w:pStyle w:val="Compact"/>
-              <w:jc w:val="center"/>
-            </w:pPr>
-            <w:r>
-              <w:t xml:space="preserve">1 ( 0.3)</w:t>
-            </w:r>
+            <w:pStyle w:val="Compact"/>
           </w:p>
         </w:tc>
       </w:tr>
       <w:tr>
         <w:tc>
           <w:p>
-            <w:pStyle w:val="Compact"/>
-          </w:p>
-        </w:tc>
-        <w:tc>
-          <w:p>
-            <w:pPr>
-              <w:pStyle w:val="Compact"/>
-              <w:jc w:val="center"/>
-            </w:pPr>
-            <w:r>
-              <w:t xml:space="preserve">COLUNA</w:t>
-            </w:r>
-          </w:p>
-        </w:tc>
-        <w:tc>
-          <w:p>
-            <w:pPr>
-              <w:pStyle w:val="Compact"/>
-              <w:jc w:val="center"/>
-            </w:pPr>
-            <w:r>
-              <w:t xml:space="preserve">19 ( 5.2)</w:t>
+            <w:pPr>
+              <w:pStyle w:val="Compact"/>
+              <w:jc w:val="center"/>
+            </w:pPr>
+            <w:r>
+              <w:rPr>
+                <w:b/>
+              </w:rPr>
+              <w:t xml:space="preserve">CIRURGIA VASCULAR</w:t>
+            </w:r>
+          </w:p>
+        </w:tc>
+        <w:tc>
+          <w:p>
+            <w:pPr>
+              <w:pStyle w:val="Compact"/>
+              <w:jc w:val="center"/>
+            </w:pPr>
+            <w:r>
+              <w:t xml:space="preserve">1 ( 0.2)</w:t>
             </w:r>
           </w:p>
         </w:tc>
@@ -167,28 +126,26 @@
       <w:tr>
         <w:tc>
           <w:p>
-            <w:pStyle w:val="Compact"/>
-          </w:p>
-        </w:tc>
-        <w:tc>
-          <w:p>
-            <w:pPr>
-              <w:pStyle w:val="Compact"/>
-              <w:jc w:val="center"/>
-            </w:pPr>
-            <w:r>
-              <w:t xml:space="preserve">CRANIO MAXILO-FACIAL</w:t>
-            </w:r>
-          </w:p>
-        </w:tc>
-        <w:tc>
-          <w:p>
-            <w:pPr>
-              <w:pStyle w:val="Compact"/>
-              <w:jc w:val="center"/>
-            </w:pPr>
-            <w:r>
-              <w:t xml:space="preserve">2 ( 0.5)</w:t>
+            <w:pPr>
+              <w:pStyle w:val="Compact"/>
+              <w:jc w:val="center"/>
+            </w:pPr>
+            <w:r>
+              <w:rPr>
+                <w:b/>
+              </w:rPr>
+              <w:t xml:space="preserve">COLUNA</w:t>
+            </w:r>
+          </w:p>
+        </w:tc>
+        <w:tc>
+          <w:p>
+            <w:pPr>
+              <w:pStyle w:val="Compact"/>
+              <w:jc w:val="center"/>
+            </w:pPr>
+            <w:r>
+              <w:t xml:space="preserve">21 ( 4.9)</w:t>
             </w:r>
           </w:p>
         </w:tc>
@@ -196,28 +153,26 @@
       <w:tr>
         <w:tc>
           <w:p>
-            <w:pStyle w:val="Compact"/>
-          </w:p>
-        </w:tc>
-        <w:tc>
-          <w:p>
-            <w:pPr>
-              <w:pStyle w:val="Compact"/>
-              <w:jc w:val="center"/>
-            </w:pPr>
-            <w:r>
-              <w:t xml:space="preserve">JOELHO</w:t>
-            </w:r>
-          </w:p>
-        </w:tc>
-        <w:tc>
-          <w:p>
-            <w:pPr>
-              <w:pStyle w:val="Compact"/>
-              <w:jc w:val="center"/>
-            </w:pPr>
-            <w:r>
-              <w:t xml:space="preserve">124 (34.0)</w:t>
+            <w:pPr>
+              <w:pStyle w:val="Compact"/>
+              <w:jc w:val="center"/>
+            </w:pPr>
+            <w:r>
+              <w:rPr>
+                <w:b/>
+              </w:rPr>
+              <w:t xml:space="preserve">CRANIO MAXILO-FACIAL</w:t>
+            </w:r>
+          </w:p>
+        </w:tc>
+        <w:tc>
+          <w:p>
+            <w:pPr>
+              <w:pStyle w:val="Compact"/>
+              <w:jc w:val="center"/>
+            </w:pPr>
+            <w:r>
+              <w:t xml:space="preserve">2 ( 0.5)</w:t>
             </w:r>
           </w:p>
         </w:tc>
@@ -225,28 +180,26 @@
       <w:tr>
         <w:tc>
           <w:p>
-            <w:pStyle w:val="Compact"/>
-          </w:p>
-        </w:tc>
-        <w:tc>
-          <w:p>
-            <w:pPr>
-              <w:pStyle w:val="Compact"/>
-              <w:jc w:val="center"/>
-            </w:pPr>
-            <w:r>
-              <w:t xml:space="preserve">MÃO</w:t>
-            </w:r>
-          </w:p>
-        </w:tc>
-        <w:tc>
-          <w:p>
-            <w:pPr>
-              <w:pStyle w:val="Compact"/>
-              <w:jc w:val="center"/>
-            </w:pPr>
-            <w:r>
-              <w:t xml:space="preserve">2 ( 0.5)</w:t>
+            <w:pPr>
+              <w:pStyle w:val="Compact"/>
+              <w:jc w:val="center"/>
+            </w:pPr>
+            <w:r>
+              <w:rPr>
+                <w:b/>
+              </w:rPr>
+              <w:t xml:space="preserve">JOELHO</w:t>
+            </w:r>
+          </w:p>
+        </w:tc>
+        <w:tc>
+          <w:p>
+            <w:pPr>
+              <w:pStyle w:val="Compact"/>
+              <w:jc w:val="center"/>
+            </w:pPr>
+            <w:r>
+              <w:t xml:space="preserve">154 (36.2)</w:t>
             </w:r>
           </w:p>
         </w:tc>
@@ -254,28 +207,26 @@
       <w:tr>
         <w:tc>
           <w:p>
-            <w:pStyle w:val="Compact"/>
-          </w:p>
-        </w:tc>
-        <w:tc>
-          <w:p>
-            <w:pPr>
-              <w:pStyle w:val="Compact"/>
-              <w:jc w:val="center"/>
-            </w:pPr>
-            <w:r>
-              <w:t xml:space="preserve">MICROCIRURGIA</w:t>
-            </w:r>
-          </w:p>
-        </w:tc>
-        <w:tc>
-          <w:p>
-            <w:pPr>
-              <w:pStyle w:val="Compact"/>
-              <w:jc w:val="center"/>
-            </w:pPr>
-            <w:r>
-              <w:t xml:space="preserve">2 ( 0.5)</w:t>
+            <w:pPr>
+              <w:pStyle w:val="Compact"/>
+              <w:jc w:val="center"/>
+            </w:pPr>
+            <w:r>
+              <w:rPr>
+                <w:b/>
+              </w:rPr>
+              <w:t xml:space="preserve">MÃO</w:t>
+            </w:r>
+          </w:p>
+        </w:tc>
+        <w:tc>
+          <w:p>
+            <w:pPr>
+              <w:pStyle w:val="Compact"/>
+              <w:jc w:val="center"/>
+            </w:pPr>
+            <w:r>
+              <w:t xml:space="preserve">5 ( 1.2)</w:t>
             </w:r>
           </w:p>
         </w:tc>
@@ -283,28 +234,26 @@
       <w:tr>
         <w:tc>
           <w:p>
-            <w:pStyle w:val="Compact"/>
-          </w:p>
-        </w:tc>
-        <w:tc>
-          <w:p>
-            <w:pPr>
-              <w:pStyle w:val="Compact"/>
-              <w:jc w:val="center"/>
-            </w:pPr>
-            <w:r>
-              <w:t xml:space="preserve">OMBRO</w:t>
-            </w:r>
-          </w:p>
-        </w:tc>
-        <w:tc>
-          <w:p>
-            <w:pPr>
-              <w:pStyle w:val="Compact"/>
-              <w:jc w:val="center"/>
-            </w:pPr>
-            <w:r>
-              <w:t xml:space="preserve">3 ( 0.8)</w:t>
+            <w:pPr>
+              <w:pStyle w:val="Compact"/>
+              <w:jc w:val="center"/>
+            </w:pPr>
+            <w:r>
+              <w:rPr>
+                <w:b/>
+              </w:rPr>
+              <w:t xml:space="preserve">MICROCIRURGIA</w:t>
+            </w:r>
+          </w:p>
+        </w:tc>
+        <w:tc>
+          <w:p>
+            <w:pPr>
+              <w:pStyle w:val="Compact"/>
+              <w:jc w:val="center"/>
+            </w:pPr>
+            <w:r>
+              <w:t xml:space="preserve">3 ( 0.7)</w:t>
             </w:r>
           </w:p>
         </w:tc>
@@ -312,28 +261,26 @@
       <w:tr>
         <w:tc>
           <w:p>
-            <w:pStyle w:val="Compact"/>
-          </w:p>
-        </w:tc>
-        <w:tc>
-          <w:p>
-            <w:pPr>
-              <w:pStyle w:val="Compact"/>
-              <w:jc w:val="center"/>
-            </w:pPr>
-            <w:r>
-              <w:t xml:space="preserve">PÉ</w:t>
-            </w:r>
-          </w:p>
-        </w:tc>
-        <w:tc>
-          <w:p>
-            <w:pPr>
-              <w:pStyle w:val="Compact"/>
-              <w:jc w:val="center"/>
-            </w:pPr>
-            <w:r>
-              <w:t xml:space="preserve">18 ( 4.9)</w:t>
+            <w:pPr>
+              <w:pStyle w:val="Compact"/>
+              <w:jc w:val="center"/>
+            </w:pPr>
+            <w:r>
+              <w:rPr>
+                <w:b/>
+              </w:rPr>
+              <w:t xml:space="preserve">OMBRO</w:t>
+            </w:r>
+          </w:p>
+        </w:tc>
+        <w:tc>
+          <w:p>
+            <w:pPr>
+              <w:pStyle w:val="Compact"/>
+              <w:jc w:val="center"/>
+            </w:pPr>
+            <w:r>
+              <w:t xml:space="preserve">3 ( 0.7)</w:t>
             </w:r>
           </w:p>
         </w:tc>
@@ -341,28 +288,26 @@
       <w:tr>
         <w:tc>
           <w:p>
-            <w:pStyle w:val="Compact"/>
-          </w:p>
-        </w:tc>
-        <w:tc>
-          <w:p>
-            <w:pPr>
-              <w:pStyle w:val="Compact"/>
-              <w:jc w:val="center"/>
-            </w:pPr>
-            <w:r>
-              <w:t xml:space="preserve">PESQUISA CLINICA</w:t>
-            </w:r>
-          </w:p>
-        </w:tc>
-        <w:tc>
-          <w:p>
-            <w:pPr>
-              <w:pStyle w:val="Compact"/>
-              <w:jc w:val="center"/>
-            </w:pPr>
-            <w:r>
-              <w:t xml:space="preserve">2 ( 0.5)</w:t>
+            <w:pPr>
+              <w:pStyle w:val="Compact"/>
+              <w:jc w:val="center"/>
+            </w:pPr>
+            <w:r>
+              <w:rPr>
+                <w:b/>
+              </w:rPr>
+              <w:t xml:space="preserve">PÉ</w:t>
+            </w:r>
+          </w:p>
+        </w:tc>
+        <w:tc>
+          <w:p>
+            <w:pPr>
+              <w:pStyle w:val="Compact"/>
+              <w:jc w:val="center"/>
+            </w:pPr>
+            <w:r>
+              <w:t xml:space="preserve">23 ( 5.4)</w:t>
             </w:r>
           </w:p>
         </w:tc>
@@ -370,28 +315,26 @@
       <w:tr>
         <w:tc>
           <w:p>
-            <w:pStyle w:val="Compact"/>
-          </w:p>
-        </w:tc>
-        <w:tc>
-          <w:p>
-            <w:pPr>
-              <w:pStyle w:val="Compact"/>
-              <w:jc w:val="center"/>
-            </w:pPr>
-            <w:r>
-              <w:t xml:space="preserve">QUADRIL</w:t>
-            </w:r>
-          </w:p>
-        </w:tc>
-        <w:tc>
-          <w:p>
-            <w:pPr>
-              <w:pStyle w:val="Compact"/>
-              <w:jc w:val="center"/>
-            </w:pPr>
-            <w:r>
-              <w:t xml:space="preserve">77 (21.1)</w:t>
+            <w:pPr>
+              <w:pStyle w:val="Compact"/>
+              <w:jc w:val="center"/>
+            </w:pPr>
+            <w:r>
+              <w:rPr>
+                <w:b/>
+              </w:rPr>
+              <w:t xml:space="preserve">PESQUISA CLINICA</w:t>
+            </w:r>
+          </w:p>
+        </w:tc>
+        <w:tc>
+          <w:p>
+            <w:pPr>
+              <w:pStyle w:val="Compact"/>
+              <w:jc w:val="center"/>
+            </w:pPr>
+            <w:r>
+              <w:t xml:space="preserve">2 ( 0.5)</w:t>
             </w:r>
           </w:p>
         </w:tc>
@@ -399,28 +342,26 @@
       <w:tr>
         <w:tc>
           <w:p>
-            <w:pStyle w:val="Compact"/>
-          </w:p>
-        </w:tc>
-        <w:tc>
-          <w:p>
-            <w:pPr>
-              <w:pStyle w:val="Compact"/>
-              <w:jc w:val="center"/>
-            </w:pPr>
-            <w:r>
-              <w:t xml:space="preserve">REUMATOLOGIA</w:t>
-            </w:r>
-          </w:p>
-        </w:tc>
-        <w:tc>
-          <w:p>
-            <w:pPr>
-              <w:pStyle w:val="Compact"/>
-              <w:jc w:val="center"/>
-            </w:pPr>
-            <w:r>
-              <w:t xml:space="preserve">1 ( 0.3)</w:t>
+            <w:pPr>
+              <w:pStyle w:val="Compact"/>
+              <w:jc w:val="center"/>
+            </w:pPr>
+            <w:r>
+              <w:rPr>
+                <w:b/>
+              </w:rPr>
+              <w:t xml:space="preserve">QUADRIL</w:t>
+            </w:r>
+          </w:p>
+        </w:tc>
+        <w:tc>
+          <w:p>
+            <w:pPr>
+              <w:pStyle w:val="Compact"/>
+              <w:jc w:val="center"/>
+            </w:pPr>
+            <w:r>
+              <w:t xml:space="preserve">88 (20.7)</w:t>
             </w:r>
           </w:p>
         </w:tc>
@@ -428,28 +369,26 @@
       <w:tr>
         <w:tc>
           <w:p>
-            <w:pStyle w:val="Compact"/>
-          </w:p>
-        </w:tc>
-        <w:tc>
-          <w:p>
-            <w:pPr>
-              <w:pStyle w:val="Compact"/>
-              <w:jc w:val="center"/>
-            </w:pPr>
-            <w:r>
-              <w:t xml:space="preserve">TRAUMA</w:t>
-            </w:r>
-          </w:p>
-        </w:tc>
-        <w:tc>
-          <w:p>
-            <w:pPr>
-              <w:pStyle w:val="Compact"/>
-              <w:jc w:val="center"/>
-            </w:pPr>
-            <w:r>
-              <w:t xml:space="preserve">98 (26.8)</w:t>
+            <w:pPr>
+              <w:pStyle w:val="Compact"/>
+              <w:jc w:val="center"/>
+            </w:pPr>
+            <w:r>
+              <w:rPr>
+                <w:b/>
+              </w:rPr>
+              <w:t xml:space="preserve">REUMATOLOGIA</w:t>
+            </w:r>
+          </w:p>
+        </w:tc>
+        <w:tc>
+          <w:p>
+            <w:pPr>
+              <w:pStyle w:val="Compact"/>
+              <w:jc w:val="center"/>
+            </w:pPr>
+            <w:r>
+              <w:t xml:space="preserve">1 ( 0.2)</w:t>
             </w:r>
           </w:p>
         </w:tc>
@@ -457,16 +396,41 @@
       <w:tr>
         <w:tc>
           <w:p>
-            <w:pStyle w:val="Compact"/>
-          </w:p>
-        </w:tc>
-        <w:tc>
-          <w:p>
-            <w:pPr>
-              <w:pStyle w:val="Compact"/>
-              <w:jc w:val="center"/>
-            </w:pPr>
-            <w:r>
+            <w:pPr>
+              <w:pStyle w:val="Compact"/>
+              <w:jc w:val="center"/>
+            </w:pPr>
+            <w:r>
+              <w:rPr>
+                <w:b/>
+              </w:rPr>
+              <w:t xml:space="preserve">TRAUMA</w:t>
+            </w:r>
+          </w:p>
+        </w:tc>
+        <w:tc>
+          <w:p>
+            <w:pPr>
+              <w:pStyle w:val="Compact"/>
+              <w:jc w:val="center"/>
+            </w:pPr>
+            <w:r>
+              <w:t xml:space="preserve">107 (25.1)</w:t>
+            </w:r>
+          </w:p>
+        </w:tc>
+      </w:tr>
+      <w:tr>
+        <w:tc>
+          <w:p>
+            <w:pPr>
+              <w:pStyle w:val="Compact"/>
+              <w:jc w:val="center"/>
+            </w:pPr>
+            <w:r>
+              <w:rPr>
+                <w:b/>
+              </w:rPr>
               <w:t xml:space="preserve">TUMOR</w:t>
             </w:r>
           </w:p>
@@ -478,7 +442,7 @@
               <w:jc w:val="center"/>
             </w:pPr>
             <w:r>
-              <w:t xml:space="preserve">16 ( 4.4)</w:t>
+              <w:t xml:space="preserve">16 ( 3.8)</w:t>
             </w:r>
           </w:p>
         </w:tc>
@@ -592,7 +556,7 @@
     </w:lvl>
   </w:abstractNum>
   <w:abstractNum w:abstractNumId="990">
-    <w:nsid w:val="4e59988e"/>
+    <w:nsid w:val="748f5f9b"/>
     <w:multiLevelType w:val="multilevel"/>
     <w:lvl w:ilvl="0">
       <w:numFmt w:val="bullet"/>

</xml_diff>